<commit_message>
removed pally's hp buff
</commit_message>
<xml_diff>
--- a/SS01 -- Intro and Backgrounds.docx
+++ b/SS01 -- Intro and Backgrounds.docx
@@ -1,6 +1,6 @@
 
 <file path=word/document.xml><?xml version="1.0" encoding="utf-8"?>
-<w:document xmlns:wpc="http://schemas.microsoft.com/office/word/2010/wordprocessingCanvas" xmlns:cx="http://schemas.microsoft.com/office/drawing/2014/chartex" xmlns:cx1="http://schemas.microsoft.com/office/drawing/2015/9/8/chartex" xmlns:cx2="http://schemas.microsoft.com/office/drawing/2015/10/21/chartex" xmlns:cx3="http://schemas.microsoft.com/office/drawing/2016/5/9/chartex" xmlns:cx4="http://schemas.microsoft.com/office/drawing/2016/5/10/chartex" xmlns:cx5="http://schemas.microsoft.com/office/drawing/2016/5/11/chartex" xmlns:cx6="http://schemas.microsoft.com/office/drawing/2016/5/12/chartex" xmlns:cx7="http://schemas.microsoft.com/office/drawing/2016/5/13/chartex" xmlns:cx8="http://schemas.microsoft.com/office/drawing/2016/5/14/chartex" xmlns:mc="http://schemas.openxmlformats.org/markup-compatibility/2006" xmlns:aink="http://schemas.microsoft.com/office/drawing/2016/ink" xmlns:am3d="http://schemas.microsoft.com/office/drawing/2017/model3d" xmlns:o="urn:schemas-microsoft-com:office:office" xmlns:r="http://schemas.openxmlformats.org/officeDocument/2006/relationships" xmlns:m="http://schemas.openxmlformats.org/officeDocument/2006/math" xmlns:v="urn:schemas-microsoft-com:vml" xmlns:wp14="http://schemas.microsoft.com/office/word/2010/wordprocessingDrawing" xmlns:wp="http://schemas.openxmlformats.org/drawingml/2006/wordprocessingDrawing" xmlns:w10="urn:schemas-microsoft-com:office:word" xmlns:w="http://schemas.openxmlformats.org/wordprocessingml/2006/main" xmlns:w14="http://schemas.microsoft.com/office/word/2010/wordml" xmlns:w15="http://schemas.microsoft.com/office/word/2012/wordml" xmlns:w16cid="http://schemas.microsoft.com/office/word/2016/wordml/cid" xmlns:w16se="http://schemas.microsoft.com/office/word/2015/wordml/symex" xmlns:wpg="http://schemas.microsoft.com/office/word/2010/wordprocessingGroup" xmlns:wpi="http://schemas.microsoft.com/office/word/2010/wordprocessingInk" xmlns:wne="http://schemas.microsoft.com/office/word/2006/wordml" xmlns:wps="http://schemas.microsoft.com/office/word/2010/wordprocessingShape" mc:Ignorable="w14 w15 w16se w16cid wp14">
+<w:document xmlns:wpc="http://schemas.microsoft.com/office/word/2010/wordprocessingCanvas" xmlns:cx="http://schemas.microsoft.com/office/drawing/2014/chartex" xmlns:cx1="http://schemas.microsoft.com/office/drawing/2015/9/8/chartex" xmlns:cx2="http://schemas.microsoft.com/office/drawing/2015/10/21/chartex" xmlns:cx3="http://schemas.microsoft.com/office/drawing/2016/5/9/chartex" xmlns:cx4="http://schemas.microsoft.com/office/drawing/2016/5/10/chartex" xmlns:cx5="http://schemas.microsoft.com/office/drawing/2016/5/11/chartex" xmlns:cx6="http://schemas.microsoft.com/office/drawing/2016/5/12/chartex" xmlns:cx7="http://schemas.microsoft.com/office/drawing/2016/5/13/chartex" xmlns:cx8="http://schemas.microsoft.com/office/drawing/2016/5/14/chartex" xmlns:mc="http://schemas.openxmlformats.org/markup-compatibility/2006" xmlns:aink="http://schemas.microsoft.com/office/drawing/2016/ink" xmlns:am3d="http://schemas.microsoft.com/office/drawing/2017/model3d" xmlns:o="urn:schemas-microsoft-com:office:office" xmlns:r="http://schemas.openxmlformats.org/officeDocument/2006/relationships" xmlns:m="http://schemas.openxmlformats.org/officeDocument/2006/math" xmlns:v="urn:schemas-microsoft-com:vml" xmlns:wp14="http://schemas.microsoft.com/office/word/2010/wordprocessingDrawing" xmlns:wp="http://schemas.openxmlformats.org/drawingml/2006/wordprocessingDrawing" xmlns:w10="urn:schemas-microsoft-com:office:word" xmlns:w="http://schemas.openxmlformats.org/wordprocessingml/2006/main" xmlns:w14="http://schemas.microsoft.com/office/word/2010/wordml" xmlns:w15="http://schemas.microsoft.com/office/word/2012/wordml" xmlns:w16cex="http://schemas.microsoft.com/office/word/2018/wordml/cex" xmlns:w16cid="http://schemas.microsoft.com/office/word/2016/wordml/cid" xmlns:w16="http://schemas.microsoft.com/office/word/2018/wordml" xmlns:w16se="http://schemas.microsoft.com/office/word/2015/wordml/symex" xmlns:wpg="http://schemas.microsoft.com/office/word/2010/wordprocessingGroup" xmlns:wpi="http://schemas.microsoft.com/office/word/2010/wordprocessingInk" xmlns:wne="http://schemas.microsoft.com/office/word/2006/wordml" xmlns:wps="http://schemas.microsoft.com/office/word/2010/wordprocessingShape" mc:Ignorable="w14 w15 w16se w16cid w16 w16cex wp14">
   <w:body>
     <w:p>
       <w:pPr>
@@ -114,25 +114,7 @@
           <w:sz w:val="20"/>
           <w:szCs w:val="20"/>
         </w:rPr>
-        <w:t xml:space="preserve">Character creation is </w:t>
-      </w:r>
-      <w:proofErr w:type="gramStart"/>
-      <w:r>
-        <w:rPr>
-          <w:rFonts w:ascii="Pericles" w:hAnsi="Pericles"/>
-          <w:sz w:val="20"/>
-          <w:szCs w:val="20"/>
-        </w:rPr>
-        <w:t>a simple process</w:t>
-      </w:r>
-      <w:proofErr w:type="gramEnd"/>
-      <w:r>
-        <w:rPr>
-          <w:rFonts w:ascii="Pericles" w:hAnsi="Pericles"/>
-          <w:sz w:val="20"/>
-          <w:szCs w:val="20"/>
-        </w:rPr>
-        <w:t xml:space="preserve"> following these steps:</w:t>
+        <w:t>Character creation is a simple process following these steps:</w:t>
       </w:r>
     </w:p>
     <w:p>
@@ -756,7 +738,6 @@
           <w:sz w:val="20"/>
           <w:szCs w:val="20"/>
         </w:rPr>
-        <w:lastRenderedPageBreak/>
         <w:t>Opposed Checks</w:t>
       </w:r>
     </w:p>
@@ -803,6 +784,7 @@
           <w:sz w:val="20"/>
           <w:szCs w:val="20"/>
         </w:rPr>
+        <w:lastRenderedPageBreak/>
         <w:t>Each stat has a bonus associated with it. This value is used to calculate figured stats, as well as add to skill checks. The bonus for a stat is calculated as follows:</w:t>
       </w:r>
     </w:p>
@@ -848,25 +830,7 @@
           <w:sz w:val="20"/>
           <w:szCs w:val="20"/>
         </w:rPr>
-        <w:t xml:space="preserve">So, a stat of 12 has </w:t>
-      </w:r>
-      <w:proofErr w:type="spellStart"/>
-      <w:r>
-        <w:rPr>
-          <w:rFonts w:ascii="Pericles" w:hAnsi="Pericles"/>
-          <w:sz w:val="20"/>
-          <w:szCs w:val="20"/>
-        </w:rPr>
-        <w:t>gives</w:t>
-      </w:r>
-      <w:proofErr w:type="spellEnd"/>
-      <w:r>
-        <w:rPr>
-          <w:rFonts w:ascii="Pericles" w:hAnsi="Pericles"/>
-          <w:sz w:val="20"/>
-          <w:szCs w:val="20"/>
-        </w:rPr>
-        <w:t xml:space="preserve"> bonus of +1 to relevant skill checks, and a stat of 8 gives a “bonus” of </w:t>
+        <w:t xml:space="preserve">So, a stat of 12 has gives bonus of +1 to relevant skill checks, and a stat of 8 gives a “bonus” of </w:t>
       </w:r>
       <w:r>
         <w:rPr>
@@ -1956,7 +1920,6 @@
           <w:sz w:val="24"/>
           <w:szCs w:val="24"/>
         </w:rPr>
-        <w:lastRenderedPageBreak/>
         <w:t>Stat Increases</w:t>
       </w:r>
     </w:p>
@@ -2119,6 +2082,7 @@
           <w:sz w:val="24"/>
           <w:szCs w:val="24"/>
         </w:rPr>
+        <w:lastRenderedPageBreak/>
         <w:t>Backgrounds</w:t>
       </w:r>
     </w:p>
@@ -2200,7 +2164,7 @@
                 <w:noProof/>
               </w:rPr>
               <w:drawing>
-                <wp:anchor distT="0" distB="0" distL="114300" distR="114300" simplePos="0" relativeHeight="251663360" behindDoc="0" locked="0" layoutInCell="1" allowOverlap="1" wp14:anchorId="0F4137D0" wp14:editId="5406DBD6">
+                <wp:anchor distT="0" distB="0" distL="114300" distR="114300" simplePos="0" relativeHeight="251663360" behindDoc="0" locked="0" layoutInCell="1" allowOverlap="1" wp14:anchorId="1F3B9DF7" wp14:editId="4D27DFE7">
                   <wp:simplePos x="0" y="0"/>
                   <wp:positionH relativeFrom="column">
                     <wp:posOffset>9525</wp:posOffset>
@@ -2259,7 +2223,6 @@
                 </wp:anchor>
               </w:drawing>
             </w:r>
-            <w:proofErr w:type="spellStart"/>
             <w:r>
               <w:rPr>
                 <w:rFonts w:ascii="Pericles" w:hAnsi="Pericles"/>
@@ -2270,7 +2233,6 @@
               </w:rPr>
               <w:t>Bashkars</w:t>
             </w:r>
-            <w:proofErr w:type="spellEnd"/>
           </w:p>
           <w:p>
             <w:pPr>
@@ -2288,25 +2250,7 @@
                 <w:sz w:val="20"/>
                 <w:szCs w:val="20"/>
               </w:rPr>
-              <w:t xml:space="preserve">The </w:t>
-            </w:r>
-            <w:proofErr w:type="spellStart"/>
-            <w:r>
-              <w:rPr>
-                <w:rFonts w:ascii="Pericles" w:hAnsi="Pericles"/>
-                <w:sz w:val="20"/>
-                <w:szCs w:val="20"/>
-              </w:rPr>
-              <w:t>bashkars</w:t>
-            </w:r>
-            <w:proofErr w:type="spellEnd"/>
-            <w:r>
-              <w:rPr>
-                <w:rFonts w:ascii="Pericles" w:hAnsi="Pericles"/>
-                <w:sz w:val="20"/>
-                <w:szCs w:val="20"/>
-              </w:rPr>
-              <w:t xml:space="preserve"> are fierce raiders that have invaded Spheria periodically over the past several generations. They are warriors who favor speed and skill over brute strength.</w:t>
+              <w:t>The bashkars are fierce raiders that have invaded Spheria periodically over the past several generations. They are warriors who favor speed and skill over brute strength.</w:t>
             </w:r>
           </w:p>
           <w:p>
@@ -2992,9 +2936,9 @@
         <w:tblLook w:val="04A0" w:firstRow="1" w:lastRow="0" w:firstColumn="1" w:lastColumn="0" w:noHBand="0" w:noVBand="1"/>
       </w:tblPr>
       <w:tblGrid>
-        <w:gridCol w:w="2863"/>
-        <w:gridCol w:w="3252"/>
-        <w:gridCol w:w="3235"/>
+        <w:gridCol w:w="2813"/>
+        <w:gridCol w:w="3291"/>
+        <w:gridCol w:w="3246"/>
       </w:tblGrid>
       <w:tr>
         <w:tc>
@@ -3017,9 +2961,8 @@
               <w:rPr>
                 <w:noProof/>
               </w:rPr>
-              <w:lastRenderedPageBreak/>
               <w:drawing>
-                <wp:anchor distT="0" distB="0" distL="114300" distR="114300" simplePos="0" relativeHeight="251664384" behindDoc="1" locked="0" layoutInCell="1" allowOverlap="1" wp14:anchorId="6E30D0F0" wp14:editId="61CC8B22">
+                <wp:anchor distT="0" distB="0" distL="114300" distR="114300" simplePos="0" relativeHeight="251664384" behindDoc="1" locked="0" layoutInCell="1" allowOverlap="1" wp14:anchorId="0DC56C39" wp14:editId="69D58F3C">
                   <wp:simplePos x="0" y="0"/>
                   <wp:positionH relativeFrom="margin">
                     <wp:posOffset>5487670</wp:posOffset>
@@ -3366,7 +3309,6 @@
                 <w:szCs w:val="16"/>
               </w:rPr>
             </w:pPr>
-            <w:proofErr w:type="spellStart"/>
             <w:r>
               <w:rPr>
                 <w:rFonts w:ascii="Pericles" w:hAnsi="Pericles"/>
@@ -3376,7 +3318,6 @@
               </w:rPr>
               <w:t>Provisioner</w:t>
             </w:r>
-            <w:proofErr w:type="spellEnd"/>
           </w:p>
           <w:p>
             <w:pPr>
@@ -3687,9 +3628,9 @@
         <w:tblLook w:val="04A0" w:firstRow="1" w:lastRow="0" w:firstColumn="1" w:lastColumn="0" w:noHBand="0" w:noVBand="1"/>
       </w:tblPr>
       <w:tblGrid>
-        <w:gridCol w:w="2861"/>
-        <w:gridCol w:w="3221"/>
-        <w:gridCol w:w="3268"/>
+        <w:gridCol w:w="2838"/>
+        <w:gridCol w:w="3199"/>
+        <w:gridCol w:w="3313"/>
       </w:tblGrid>
       <w:tr>
         <w:tc>
@@ -3714,7 +3655,7 @@
                 <w:noProof/>
               </w:rPr>
               <w:drawing>
-                <wp:anchor distT="0" distB="0" distL="114300" distR="114300" simplePos="0" relativeHeight="251665408" behindDoc="0" locked="0" layoutInCell="1" allowOverlap="1" wp14:anchorId="2D49109B" wp14:editId="670ED682">
+                <wp:anchor distT="0" distB="0" distL="114300" distR="114300" simplePos="0" relativeHeight="251665408" behindDoc="0" locked="0" layoutInCell="1" allowOverlap="1" wp14:anchorId="40E4EA68" wp14:editId="29016A0E">
                   <wp:simplePos x="0" y="0"/>
                   <wp:positionH relativeFrom="column">
                     <wp:posOffset>9525</wp:posOffset>
@@ -3800,25 +3741,7 @@
                 <w:sz w:val="20"/>
                 <w:szCs w:val="20"/>
               </w:rPr>
-              <w:t xml:space="preserve">The guard is a remnant of </w:t>
-            </w:r>
-            <w:proofErr w:type="spellStart"/>
-            <w:r>
-              <w:rPr>
-                <w:rFonts w:ascii="Pericles" w:hAnsi="Pericles"/>
-                <w:sz w:val="20"/>
-                <w:szCs w:val="20"/>
-              </w:rPr>
-              <w:t>Spheria’s</w:t>
-            </w:r>
-            <w:proofErr w:type="spellEnd"/>
-            <w:r>
-              <w:rPr>
-                <w:rFonts w:ascii="Pericles" w:hAnsi="Pericles"/>
-                <w:sz w:val="20"/>
-                <w:szCs w:val="20"/>
-              </w:rPr>
-              <w:t xml:space="preserve"> majestic past. They are an order of fallen knights who sit vigil over the ruins of a lost civilization. They value strength of body and mind, and are ever watchful for threats from ancient threats lurking just out of sight of the common man.</w:t>
+              <w:t>The guard is a remnant of Spheria’s majestic past. They are an order of fallen knights who sit vigil over the ruins of a lost civilization. They value strength of body and mind, and are ever watchful for threats from ancient threats lurking just out of sight of the common man.</w:t>
             </w:r>
           </w:p>
           <w:p>
@@ -3853,6 +3776,7 @@
                 <w:sz w:val="16"/>
                 <w:szCs w:val="16"/>
               </w:rPr>
+              <w:lastRenderedPageBreak/>
               <w:t>Stat Increase</w:t>
             </w:r>
             <w:r>
@@ -4435,9 +4359,9 @@
         <w:tblLook w:val="04A0" w:firstRow="1" w:lastRow="0" w:firstColumn="1" w:lastColumn="0" w:noHBand="0" w:noVBand="1"/>
       </w:tblPr>
       <w:tblGrid>
-        <w:gridCol w:w="2971"/>
-        <w:gridCol w:w="2954"/>
-        <w:gridCol w:w="3425"/>
+        <w:gridCol w:w="2992"/>
+        <w:gridCol w:w="2866"/>
+        <w:gridCol w:w="3492"/>
       </w:tblGrid>
       <w:tr>
         <w:tc>
@@ -4461,7 +4385,7 @@
                 <w:noProof/>
               </w:rPr>
               <w:drawing>
-                <wp:anchor distT="0" distB="0" distL="114300" distR="114300" simplePos="0" relativeHeight="251666432" behindDoc="1" locked="0" layoutInCell="1" allowOverlap="1" wp14:anchorId="17693279" wp14:editId="39C20295">
+                <wp:anchor distT="0" distB="0" distL="114300" distR="114300" simplePos="0" relativeHeight="251666432" behindDoc="1" locked="0" layoutInCell="1" allowOverlap="1" wp14:anchorId="364E5F7F" wp14:editId="77B25EC1">
                   <wp:simplePos x="0" y="0"/>
                   <wp:positionH relativeFrom="margin">
                     <wp:posOffset>5152390</wp:posOffset>
@@ -4681,7 +4605,6 @@
                 <w:sz w:val="16"/>
                 <w:szCs w:val="16"/>
               </w:rPr>
-              <w:lastRenderedPageBreak/>
               <w:t>Scout</w:t>
             </w:r>
           </w:p>
@@ -5235,10 +5158,10 @@
         <w:tblLook w:val="04A0" w:firstRow="1" w:lastRow="0" w:firstColumn="1" w:lastColumn="0" w:noHBand="0" w:noVBand="1"/>
       </w:tblPr>
       <w:tblGrid>
-        <w:gridCol w:w="2250"/>
-        <w:gridCol w:w="2254"/>
-        <w:gridCol w:w="2673"/>
-        <w:gridCol w:w="2173"/>
+        <w:gridCol w:w="2215"/>
+        <w:gridCol w:w="2174"/>
+        <w:gridCol w:w="2703"/>
+        <w:gridCol w:w="2258"/>
       </w:tblGrid>
       <w:tr>
         <w:tc>
@@ -5271,7 +5194,7 @@
                 <w:noProof/>
               </w:rPr>
               <w:drawing>
-                <wp:anchor distT="0" distB="0" distL="114300" distR="114300" simplePos="0" relativeHeight="251667456" behindDoc="1" locked="0" layoutInCell="1" allowOverlap="1" wp14:anchorId="591F6C41" wp14:editId="2588D720">
+                <wp:anchor distT="0" distB="0" distL="114300" distR="114300" simplePos="0" relativeHeight="251667456" behindDoc="1" locked="0" layoutInCell="1" allowOverlap="1" wp14:anchorId="10EA073B" wp14:editId="7D24124F">
                   <wp:simplePos x="0" y="0"/>
                   <wp:positionH relativeFrom="column">
                     <wp:posOffset>0</wp:posOffset>
@@ -5732,8 +5655,6 @@
                 <w:szCs w:val="16"/>
               </w:rPr>
             </w:pPr>
-            <w:bookmarkStart w:id="0" w:name="_GoBack"/>
-            <w:bookmarkEnd w:id="0"/>
           </w:p>
         </w:tc>
         <w:tc>
@@ -5891,28 +5812,6 @@
                 <w:szCs w:val="16"/>
               </w:rPr>
               <w:t>Paladin</w:t>
-            </w:r>
-          </w:p>
-          <w:p>
-            <w:pPr>
-              <w:pStyle w:val="ListParagraph"/>
-              <w:numPr>
-                <w:ilvl w:val="0"/>
-                <w:numId w:val="26"/>
-              </w:numPr>
-              <w:rPr>
-                <w:rFonts w:ascii="Pericles" w:hAnsi="Pericles"/>
-                <w:sz w:val="16"/>
-                <w:szCs w:val="16"/>
-              </w:rPr>
-            </w:pPr>
-            <w:r>
-              <w:rPr>
-                <w:rFonts w:ascii="Pericles" w:hAnsi="Pericles"/>
-                <w:sz w:val="16"/>
-                <w:szCs w:val="16"/>
-              </w:rPr>
-              <w:t>+2 Hit Points</w:t>
             </w:r>
           </w:p>
           <w:p>
@@ -6058,9 +5957,9 @@
         <w:tblLook w:val="04A0" w:firstRow="1" w:lastRow="0" w:firstColumn="1" w:lastColumn="0" w:noHBand="0" w:noVBand="1"/>
       </w:tblPr>
       <w:tblGrid>
-        <w:gridCol w:w="3358"/>
-        <w:gridCol w:w="2857"/>
-        <w:gridCol w:w="3135"/>
+        <w:gridCol w:w="3340"/>
+        <w:gridCol w:w="2831"/>
+        <w:gridCol w:w="3179"/>
       </w:tblGrid>
       <w:tr>
         <w:tc>
@@ -6105,8 +6004,9 @@
               <w:rPr>
                 <w:noProof/>
               </w:rPr>
+              <w:lastRenderedPageBreak/>
               <w:drawing>
-                <wp:anchor distT="0" distB="0" distL="114300" distR="114300" simplePos="0" relativeHeight="251669504" behindDoc="1" locked="0" layoutInCell="1" allowOverlap="1" wp14:anchorId="395FC3DE" wp14:editId="29E9F052">
+                <wp:anchor distT="0" distB="0" distL="114300" distR="114300" simplePos="0" relativeHeight="251669504" behindDoc="1" locked="0" layoutInCell="1" allowOverlap="1" wp14:anchorId="6BDF6386" wp14:editId="73F9EB36">
                   <wp:simplePos x="0" y="0"/>
                   <wp:positionH relativeFrom="margin">
                     <wp:posOffset>5247640</wp:posOffset>
@@ -6177,23 +6077,13 @@
                 </wp:anchor>
               </w:drawing>
             </w:r>
-            <w:proofErr w:type="spellStart"/>
             <w:r>
               <w:rPr>
                 <w:rFonts w:ascii="Pericles" w:hAnsi="Pericles"/>
                 <w:sz w:val="20"/>
                 <w:szCs w:val="20"/>
               </w:rPr>
-              <w:t>Spheria</w:t>
-            </w:r>
-            <w:proofErr w:type="spellEnd"/>
-            <w:r>
-              <w:rPr>
-                <w:rFonts w:ascii="Pericles" w:hAnsi="Pericles"/>
-                <w:sz w:val="20"/>
-                <w:szCs w:val="20"/>
-              </w:rPr>
-              <w:t xml:space="preserve"> is a wild land with many places for outlaws and bandits to ply their despicable trade. The Patrol are agents of the law, rooting out criminals and bringing them to justice.</w:t>
+              <w:t>Spheria is a wild land with many places for outlaws and bandits to ply their despicable trade. The Patrol are agents of the law, rooting out criminals and bringing them to justice.</w:t>
             </w:r>
           </w:p>
           <w:p>
@@ -6230,6 +6120,7 @@
                 <w:sz w:val="16"/>
                 <w:szCs w:val="16"/>
               </w:rPr>
+              <w:lastRenderedPageBreak/>
               <w:t>Stat Increase</w:t>
             </w:r>
             <w:r>
@@ -6860,10 +6751,10 @@
         <w:tblLook w:val="04A0" w:firstRow="1" w:lastRow="0" w:firstColumn="1" w:lastColumn="0" w:noHBand="0" w:noVBand="1"/>
       </w:tblPr>
       <w:tblGrid>
-        <w:gridCol w:w="2531"/>
-        <w:gridCol w:w="2119"/>
-        <w:gridCol w:w="2481"/>
-        <w:gridCol w:w="2219"/>
+        <w:gridCol w:w="2537"/>
+        <w:gridCol w:w="2121"/>
+        <w:gridCol w:w="2525"/>
+        <w:gridCol w:w="2167"/>
       </w:tblGrid>
       <w:tr>
         <w:tc>
@@ -6886,9 +6777,8 @@
               <w:rPr>
                 <w:noProof/>
               </w:rPr>
-              <w:lastRenderedPageBreak/>
               <w:drawing>
-                <wp:anchor distT="0" distB="0" distL="114300" distR="114300" simplePos="0" relativeHeight="251671552" behindDoc="1" locked="0" layoutInCell="1" allowOverlap="1" wp14:anchorId="70EE3158" wp14:editId="7CE7E44B">
+                <wp:anchor distT="0" distB="0" distL="114300" distR="114300" simplePos="0" relativeHeight="251671552" behindDoc="1" locked="0" layoutInCell="1" allowOverlap="1" wp14:anchorId="55C1673C" wp14:editId="77A242EF">
                   <wp:simplePos x="0" y="0"/>
                   <wp:positionH relativeFrom="column">
                     <wp:posOffset>-14605</wp:posOffset>
@@ -6986,25 +6876,7 @@
                 <w:sz w:val="20"/>
                 <w:szCs w:val="20"/>
               </w:rPr>
-              <w:t xml:space="preserve">Rogues can be found most everywhere in </w:t>
-            </w:r>
-            <w:proofErr w:type="spellStart"/>
-            <w:r>
-              <w:rPr>
-                <w:rFonts w:ascii="Pericles" w:hAnsi="Pericles"/>
-                <w:sz w:val="20"/>
-                <w:szCs w:val="20"/>
-              </w:rPr>
-              <w:t>Spheria</w:t>
-            </w:r>
-            <w:proofErr w:type="spellEnd"/>
-            <w:r>
-              <w:rPr>
-                <w:rFonts w:ascii="Pericles" w:hAnsi="Pericles"/>
-                <w:sz w:val="20"/>
-                <w:szCs w:val="20"/>
-              </w:rPr>
-              <w:t>. From the shadowy assassin skulking in the dark alleys of Lumina, to the boisterous ruffians gambling in the Inn at the Edge of The Woods, rogues have in common only their desire to profit off the misfortunes of others, and their disdain for the laws of the land.</w:t>
+              <w:t>Rogues can be found most everywhere in Spheria. From the shadowy assassin skulking in the dark alleys of Lumina, to the boisterous ruffians gambling in the Inn at the Edge of The Woods, rogues have in common only their desire to profit off the misfortunes of others, and their disdain for the laws of the land.</w:t>
             </w:r>
           </w:p>
           <w:p>
@@ -7860,9 +7732,9 @@
         <w:tblLook w:val="04A0" w:firstRow="1" w:lastRow="0" w:firstColumn="1" w:lastColumn="0" w:noHBand="0" w:noVBand="1"/>
       </w:tblPr>
       <w:tblGrid>
-        <w:gridCol w:w="2635"/>
-        <w:gridCol w:w="3413"/>
-        <w:gridCol w:w="3302"/>
+        <w:gridCol w:w="2662"/>
+        <w:gridCol w:w="3438"/>
+        <w:gridCol w:w="3250"/>
       </w:tblGrid>
       <w:tr>
         <w:tc>
@@ -7896,7 +7768,7 @@
                 <w:noProof/>
               </w:rPr>
               <w:drawing>
-                <wp:anchor distT="0" distB="0" distL="114300" distR="114300" simplePos="0" relativeHeight="251673600" behindDoc="1" locked="0" layoutInCell="1" allowOverlap="1" wp14:anchorId="574D276C" wp14:editId="45EE3E30">
+                <wp:anchor distT="0" distB="0" distL="114300" distR="114300" simplePos="0" relativeHeight="251673600" behindDoc="1" locked="0" layoutInCell="1" allowOverlap="1" wp14:anchorId="26EEB85F" wp14:editId="2F23DD91">
                   <wp:simplePos x="0" y="0"/>
                   <wp:positionH relativeFrom="margin">
                     <wp:align>right</wp:align>
@@ -8278,7 +8150,6 @@
                 <w:szCs w:val="16"/>
               </w:rPr>
             </w:pPr>
-            <w:proofErr w:type="gramStart"/>
             <w:r>
               <w:rPr>
                 <w:rFonts w:ascii="Pericles" w:hAnsi="Pericles"/>
@@ -8286,17 +8157,7 @@
                 <w:sz w:val="16"/>
                 <w:szCs w:val="16"/>
               </w:rPr>
-              <w:t>Man</w:t>
-            </w:r>
-            <w:proofErr w:type="gramEnd"/>
-            <w:r>
-              <w:rPr>
-                <w:rFonts w:ascii="Pericles" w:hAnsi="Pericles"/>
-                <w:b/>
-                <w:sz w:val="16"/>
-                <w:szCs w:val="16"/>
-              </w:rPr>
-              <w:t xml:space="preserve"> at Arms</w:t>
+              <w:t>Man at Arms</w:t>
             </w:r>
           </w:p>
           <w:p>
@@ -8645,9 +8506,9 @@
         <w:tblLook w:val="04A0" w:firstRow="1" w:lastRow="0" w:firstColumn="1" w:lastColumn="0" w:noHBand="0" w:noVBand="1"/>
       </w:tblPr>
       <w:tblGrid>
-        <w:gridCol w:w="3468"/>
-        <w:gridCol w:w="3011"/>
-        <w:gridCol w:w="2871"/>
+        <w:gridCol w:w="3455"/>
+        <w:gridCol w:w="2958"/>
+        <w:gridCol w:w="2937"/>
       </w:tblGrid>
       <w:tr>
         <w:tc>
@@ -8681,7 +8542,7 @@
                 <w:noProof/>
               </w:rPr>
               <w:drawing>
-                <wp:anchor distT="0" distB="0" distL="114300" distR="114300" simplePos="0" relativeHeight="251675648" behindDoc="1" locked="0" layoutInCell="1" allowOverlap="1" wp14:anchorId="1A8E5F45" wp14:editId="62E993C2">
+                <wp:anchor distT="0" distB="0" distL="114300" distR="114300" simplePos="0" relativeHeight="251675648" behindDoc="1" locked="0" layoutInCell="1" allowOverlap="1" wp14:anchorId="0DF7E157" wp14:editId="798C7C07">
                   <wp:simplePos x="0" y="0"/>
                   <wp:positionH relativeFrom="column">
                     <wp:posOffset>0</wp:posOffset>
@@ -8751,7 +8612,6 @@
                 </wp:anchor>
               </w:drawing>
             </w:r>
-            <w:proofErr w:type="spellStart"/>
             <w:r>
               <w:rPr>
                 <w:rFonts w:ascii="Pericles" w:hAnsi="Pericles"/>
@@ -8762,7 +8622,6 @@
               </w:rPr>
               <w:t>Woodfolk</w:t>
             </w:r>
-            <w:proofErr w:type="spellEnd"/>
           </w:p>
           <w:p>
             <w:pPr>
@@ -8779,25 +8638,7 @@
                 <w:sz w:val="20"/>
                 <w:szCs w:val="20"/>
               </w:rPr>
-              <w:t xml:space="preserve">In the deepest of woods, out of sight of civilization’s gaze, live a tribe of mysterious faeries who protect the wilderness from mankind’s depredations. The </w:t>
-            </w:r>
-            <w:proofErr w:type="spellStart"/>
-            <w:r>
-              <w:rPr>
-                <w:rFonts w:ascii="Pericles" w:hAnsi="Pericles"/>
-                <w:sz w:val="20"/>
-                <w:szCs w:val="20"/>
-              </w:rPr>
-              <w:t>woodfolk</w:t>
-            </w:r>
-            <w:proofErr w:type="spellEnd"/>
-            <w:r>
-              <w:rPr>
-                <w:rFonts w:ascii="Pericles" w:hAnsi="Pericles"/>
-                <w:sz w:val="20"/>
-                <w:szCs w:val="20"/>
-              </w:rPr>
-              <w:t xml:space="preserve"> sneak in the forest, keeping to themselves, until their precious woods are invaded. Then with unnatural skill and fury, they lay the trespassers low with arrows and magic. </w:t>
+              <w:t xml:space="preserve">In the deepest of woods, out of sight of civilization’s gaze, live a tribe of mysterious faeries who protect the wilderness from mankind’s depredations. The woodfolk sneak in the forest, keeping to themselves, until their precious woods are invaded. Then with unnatural skill and fury, they lay the trespassers low with arrows and magic. </w:t>
             </w:r>
           </w:p>
           <w:p>
@@ -8876,7 +8717,6 @@
                 <w:sz w:val="16"/>
                 <w:szCs w:val="16"/>
               </w:rPr>
-              <w:lastRenderedPageBreak/>
               <w:t>Combat Skills:</w:t>
             </w:r>
             <w:r>
@@ -9097,18 +8937,8 @@
                 <w:sz w:val="16"/>
                 <w:szCs w:val="16"/>
               </w:rPr>
-              <w:t xml:space="preserve">+2 </w:t>
-            </w:r>
-            <w:proofErr w:type="gramStart"/>
-            <w:r>
-              <w:rPr>
-                <w:rFonts w:ascii="Pericles" w:hAnsi="Pericles"/>
-                <w:sz w:val="16"/>
-                <w:szCs w:val="16"/>
-              </w:rPr>
-              <w:t>move</w:t>
-            </w:r>
-            <w:proofErr w:type="gramEnd"/>
+              <w:t>+2 move</w:t>
+            </w:r>
           </w:p>
           <w:p>
             <w:pPr>
@@ -9411,9 +9241,9 @@
         <w:tblLook w:val="04A0" w:firstRow="1" w:lastRow="0" w:firstColumn="1" w:lastColumn="0" w:noHBand="0" w:noVBand="1"/>
       </w:tblPr>
       <w:tblGrid>
-        <w:gridCol w:w="2985"/>
-        <w:gridCol w:w="3305"/>
-        <w:gridCol w:w="3060"/>
+        <w:gridCol w:w="3008"/>
+        <w:gridCol w:w="3258"/>
+        <w:gridCol w:w="3084"/>
       </w:tblGrid>
       <w:tr>
         <w:tc>
@@ -9437,7 +9267,7 @@
                 <w:noProof/>
               </w:rPr>
               <w:drawing>
-                <wp:anchor distT="0" distB="0" distL="114300" distR="114300" simplePos="0" relativeHeight="251677696" behindDoc="1" locked="0" layoutInCell="1" allowOverlap="1" wp14:anchorId="7E299637" wp14:editId="1C74BB23">
+                <wp:anchor distT="0" distB="0" distL="114300" distR="114300" simplePos="0" relativeHeight="251677696" behindDoc="1" locked="0" layoutInCell="1" allowOverlap="1" wp14:anchorId="1D7F05F1" wp14:editId="2D13A985">
                   <wp:simplePos x="0" y="0"/>
                   <wp:positionH relativeFrom="column">
                     <wp:posOffset>-14605</wp:posOffset>
@@ -10092,9 +9922,9 @@
         <w:tblLook w:val="04A0" w:firstRow="1" w:lastRow="0" w:firstColumn="1" w:lastColumn="0" w:noHBand="0" w:noVBand="1"/>
       </w:tblPr>
       <w:tblGrid>
-        <w:gridCol w:w="3091"/>
         <w:gridCol w:w="3081"/>
-        <w:gridCol w:w="3178"/>
+        <w:gridCol w:w="3051"/>
+        <w:gridCol w:w="3218"/>
       </w:tblGrid>
       <w:tr>
         <w:tc>
@@ -10139,7 +9969,7 @@
                 <w:noProof/>
               </w:rPr>
               <w:drawing>
-                <wp:anchor distT="0" distB="0" distL="114300" distR="114300" simplePos="0" relativeHeight="251679744" behindDoc="1" locked="0" layoutInCell="1" allowOverlap="1" wp14:anchorId="115A5920" wp14:editId="5219CD82">
+                <wp:anchor distT="0" distB="0" distL="114300" distR="114300" simplePos="0" relativeHeight="251679744" behindDoc="1" locked="0" layoutInCell="1" allowOverlap="1" wp14:anchorId="665B2B48" wp14:editId="52984C6F">
                   <wp:simplePos x="0" y="0"/>
                   <wp:positionH relativeFrom="margin">
                     <wp:posOffset>5171440</wp:posOffset>
@@ -10212,25 +10042,7 @@
                 <w:sz w:val="20"/>
                 <w:szCs w:val="20"/>
               </w:rPr>
-              <w:t xml:space="preserve">The scholar is a collector of knowledge both practical and esoteric. He roams </w:t>
-            </w:r>
-            <w:proofErr w:type="spellStart"/>
-            <w:r>
-              <w:rPr>
-                <w:rFonts w:ascii="Pericles" w:hAnsi="Pericles"/>
-                <w:sz w:val="20"/>
-                <w:szCs w:val="20"/>
-              </w:rPr>
-              <w:t>Spheria</w:t>
-            </w:r>
-            <w:proofErr w:type="spellEnd"/>
-            <w:r>
-              <w:rPr>
-                <w:rFonts w:ascii="Pericles" w:hAnsi="Pericles"/>
-                <w:sz w:val="20"/>
-                <w:szCs w:val="20"/>
-              </w:rPr>
-              <w:t>, gathering information on every topic imaginable. In doing so, he has acquired innumerable skills and talents, some of which are useful to would-be adventurers.</w:t>
+              <w:t>The scholar is a collector of knowledge both practical and esoteric. He roams Spheria, gathering information on every topic imaginable. In doing so, he has acquired innumerable skills and talents, some of which are useful to would-be adventurers.</w:t>
             </w:r>
           </w:p>
           <w:p>
@@ -10356,6 +10168,7 @@
                 <w:sz w:val="16"/>
                 <w:szCs w:val="16"/>
               </w:rPr>
+              <w:lastRenderedPageBreak/>
               <w:t>Acolyte</w:t>
             </w:r>
           </w:p>
@@ -10798,9 +10611,9 @@
         <w:tblLook w:val="04A0" w:firstRow="1" w:lastRow="0" w:firstColumn="1" w:lastColumn="0" w:noHBand="0" w:noVBand="1"/>
       </w:tblPr>
       <w:tblGrid>
-        <w:gridCol w:w="3350"/>
-        <w:gridCol w:w="3000"/>
-        <w:gridCol w:w="3000"/>
+        <w:gridCol w:w="3358"/>
+        <w:gridCol w:w="2996"/>
+        <w:gridCol w:w="2996"/>
       </w:tblGrid>
       <w:tr>
         <w:tc>
@@ -10823,9 +10636,8 @@
               <w:rPr>
                 <w:noProof/>
               </w:rPr>
-              <w:lastRenderedPageBreak/>
               <w:drawing>
-                <wp:anchor distT="0" distB="0" distL="114300" distR="114300" simplePos="0" relativeHeight="251681792" behindDoc="1" locked="0" layoutInCell="1" allowOverlap="1" wp14:anchorId="3ADA6007" wp14:editId="66A2CA5A">
+                <wp:anchor distT="0" distB="0" distL="114300" distR="114300" simplePos="0" relativeHeight="251681792" behindDoc="1" locked="0" layoutInCell="1" allowOverlap="1" wp14:anchorId="37B93204" wp14:editId="56C08850">
                   <wp:simplePos x="0" y="0"/>
                   <wp:positionH relativeFrom="column">
                     <wp:posOffset>-15240</wp:posOffset>
@@ -10919,25 +10731,7 @@
                 <w:sz w:val="20"/>
                 <w:szCs w:val="20"/>
               </w:rPr>
-              <w:t xml:space="preserve">The shaman is a reclusive wise man who makes his home among the trees and rivers of </w:t>
-            </w:r>
-            <w:proofErr w:type="spellStart"/>
-            <w:r>
-              <w:rPr>
-                <w:rFonts w:ascii="Pericles" w:hAnsi="Pericles"/>
-                <w:sz w:val="20"/>
-                <w:szCs w:val="20"/>
-              </w:rPr>
-              <w:t>Spheria</w:t>
-            </w:r>
-            <w:proofErr w:type="spellEnd"/>
-            <w:r>
-              <w:rPr>
-                <w:rFonts w:ascii="Pericles" w:hAnsi="Pericles"/>
-                <w:sz w:val="20"/>
-                <w:szCs w:val="20"/>
-              </w:rPr>
-              <w:t>. He lives in harmony with nature and the beasts will protect him if he is threatened. He is a simple man whose only goal is to harness the power of the natural world to forge a connection with the spirit world.</w:t>
+              <w:t>The shaman is a reclusive wise man who makes his home among the trees and rivers of Spheria. He lives in harmony with nature and the beasts will protect him if he is threatened. He is a simple man whose only goal is to harness the power of the natural world to forge a connection with the spirit world.</w:t>
             </w:r>
           </w:p>
           <w:p>
@@ -11515,9 +11309,9 @@
         <w:tblLook w:val="04A0" w:firstRow="1" w:lastRow="0" w:firstColumn="1" w:lastColumn="0" w:noHBand="0" w:noVBand="1"/>
       </w:tblPr>
       <w:tblGrid>
-        <w:gridCol w:w="3101"/>
-        <w:gridCol w:w="3179"/>
-        <w:gridCol w:w="3070"/>
+        <w:gridCol w:w="3084"/>
+        <w:gridCol w:w="3163"/>
+        <w:gridCol w:w="3103"/>
       </w:tblGrid>
       <w:tr>
         <w:tc>
@@ -11562,7 +11356,7 @@
                 <w:noProof/>
               </w:rPr>
               <w:drawing>
-                <wp:anchor distT="0" distB="0" distL="114300" distR="114300" simplePos="0" relativeHeight="251683840" behindDoc="1" locked="0" layoutInCell="1" allowOverlap="1" wp14:anchorId="00E4EFDB" wp14:editId="69D25EDA">
+                <wp:anchor distT="0" distB="0" distL="114300" distR="114300" simplePos="0" relativeHeight="251683840" behindDoc="1" locked="0" layoutInCell="1" allowOverlap="1" wp14:anchorId="333A3C21" wp14:editId="5C219A60">
                   <wp:simplePos x="0" y="0"/>
                   <wp:positionH relativeFrom="margin">
                     <wp:posOffset>4771390</wp:posOffset>
@@ -11635,25 +11429,7 @@
                 <w:sz w:val="20"/>
                 <w:szCs w:val="20"/>
               </w:rPr>
-              <w:t xml:space="preserve">Like the scholar, the warlock travels the whole of </w:t>
-            </w:r>
-            <w:proofErr w:type="spellStart"/>
-            <w:r>
-              <w:rPr>
-                <w:rFonts w:ascii="Pericles" w:hAnsi="Pericles"/>
-                <w:sz w:val="20"/>
-                <w:szCs w:val="20"/>
-              </w:rPr>
-              <w:t>Spheria</w:t>
-            </w:r>
-            <w:proofErr w:type="spellEnd"/>
-            <w:r>
-              <w:rPr>
-                <w:rFonts w:ascii="Pericles" w:hAnsi="Pericles"/>
-                <w:sz w:val="20"/>
-                <w:szCs w:val="20"/>
-              </w:rPr>
-              <w:t xml:space="preserve"> to further his goals. Unlike the scholar, he is not interested in knowledge for the sake of it. Instead, the warlock seeks to increase his power by delving into the most dangerous magics.</w:t>
+              <w:t>Like the scholar, the warlock travels the whole of Spheria to further his goals. Unlike the scholar, he is not interested in knowledge for the sake of it. Instead, the warlock seeks to increase his power by delving into the most dangerous magics.</w:t>
             </w:r>
           </w:p>
           <w:p>
@@ -11994,7 +11770,6 @@
                 <w:szCs w:val="16"/>
               </w:rPr>
             </w:pPr>
-            <w:proofErr w:type="spellStart"/>
             <w:r>
               <w:rPr>
                 <w:rFonts w:ascii="Pericles" w:hAnsi="Pericles"/>
@@ -12004,7 +11779,6 @@
               </w:rPr>
               <w:t>Elementalist</w:t>
             </w:r>
-            <w:proofErr w:type="spellEnd"/>
           </w:p>
           <w:p>
             <w:pPr>
@@ -12127,7 +11901,7 @@
 </file>
 
 <file path=word/numbering.xml><?xml version="1.0" encoding="utf-8"?>
-<w:numbering xmlns:wpc="http://schemas.microsoft.com/office/word/2010/wordprocessingCanvas" xmlns:cx="http://schemas.microsoft.com/office/drawing/2014/chartex" xmlns:cx1="http://schemas.microsoft.com/office/drawing/2015/9/8/chartex" xmlns:cx2="http://schemas.microsoft.com/office/drawing/2015/10/21/chartex" xmlns:cx3="http://schemas.microsoft.com/office/drawing/2016/5/9/chartex" xmlns:cx4="http://schemas.microsoft.com/office/drawing/2016/5/10/chartex" xmlns:cx5="http://schemas.microsoft.com/office/drawing/2016/5/11/chartex" xmlns:cx6="http://schemas.microsoft.com/office/drawing/2016/5/12/chartex" xmlns:cx7="http://schemas.microsoft.com/office/drawing/2016/5/13/chartex" xmlns:cx8="http://schemas.microsoft.com/office/drawing/2016/5/14/chartex" xmlns:mc="http://schemas.openxmlformats.org/markup-compatibility/2006" xmlns:aink="http://schemas.microsoft.com/office/drawing/2016/ink" xmlns:am3d="http://schemas.microsoft.com/office/drawing/2017/model3d" xmlns:o="urn:schemas-microsoft-com:office:office" xmlns:r="http://schemas.openxmlformats.org/officeDocument/2006/relationships" xmlns:m="http://schemas.openxmlformats.org/officeDocument/2006/math" xmlns:v="urn:schemas-microsoft-com:vml" xmlns:wp14="http://schemas.microsoft.com/office/word/2010/wordprocessingDrawing" xmlns:wp="http://schemas.openxmlformats.org/drawingml/2006/wordprocessingDrawing" xmlns:w10="urn:schemas-microsoft-com:office:word" xmlns:w="http://schemas.openxmlformats.org/wordprocessingml/2006/main" xmlns:w14="http://schemas.microsoft.com/office/word/2010/wordml" xmlns:w15="http://schemas.microsoft.com/office/word/2012/wordml" xmlns:w16cid="http://schemas.microsoft.com/office/word/2016/wordml/cid" xmlns:w16se="http://schemas.microsoft.com/office/word/2015/wordml/symex" xmlns:wpg="http://schemas.microsoft.com/office/word/2010/wordprocessingGroup" xmlns:wpi="http://schemas.microsoft.com/office/word/2010/wordprocessingInk" xmlns:wne="http://schemas.microsoft.com/office/word/2006/wordml" xmlns:wps="http://schemas.microsoft.com/office/word/2010/wordprocessingShape" mc:Ignorable="w14 w15 w16se w16cid wp14">
+<w:numbering xmlns:wpc="http://schemas.microsoft.com/office/word/2010/wordprocessingCanvas" xmlns:cx="http://schemas.microsoft.com/office/drawing/2014/chartex" xmlns:cx1="http://schemas.microsoft.com/office/drawing/2015/9/8/chartex" xmlns:cx2="http://schemas.microsoft.com/office/drawing/2015/10/21/chartex" xmlns:cx3="http://schemas.microsoft.com/office/drawing/2016/5/9/chartex" xmlns:cx4="http://schemas.microsoft.com/office/drawing/2016/5/10/chartex" xmlns:cx5="http://schemas.microsoft.com/office/drawing/2016/5/11/chartex" xmlns:cx6="http://schemas.microsoft.com/office/drawing/2016/5/12/chartex" xmlns:cx7="http://schemas.microsoft.com/office/drawing/2016/5/13/chartex" xmlns:cx8="http://schemas.microsoft.com/office/drawing/2016/5/14/chartex" xmlns:mc="http://schemas.openxmlformats.org/markup-compatibility/2006" xmlns:aink="http://schemas.microsoft.com/office/drawing/2016/ink" xmlns:am3d="http://schemas.microsoft.com/office/drawing/2017/model3d" xmlns:o="urn:schemas-microsoft-com:office:office" xmlns:r="http://schemas.openxmlformats.org/officeDocument/2006/relationships" xmlns:m="http://schemas.openxmlformats.org/officeDocument/2006/math" xmlns:v="urn:schemas-microsoft-com:vml" xmlns:wp14="http://schemas.microsoft.com/office/word/2010/wordprocessingDrawing" xmlns:wp="http://schemas.openxmlformats.org/drawingml/2006/wordprocessingDrawing" xmlns:w10="urn:schemas-microsoft-com:office:word" xmlns:w="http://schemas.openxmlformats.org/wordprocessingml/2006/main" xmlns:w14="http://schemas.microsoft.com/office/word/2010/wordml" xmlns:w15="http://schemas.microsoft.com/office/word/2012/wordml" xmlns:w16cex="http://schemas.microsoft.com/office/word/2018/wordml/cex" xmlns:w16cid="http://schemas.microsoft.com/office/word/2016/wordml/cid" xmlns:w16="http://schemas.microsoft.com/office/word/2018/wordml" xmlns:w16se="http://schemas.microsoft.com/office/word/2015/wordml/symex" xmlns:wpg="http://schemas.microsoft.com/office/word/2010/wordprocessingGroup" xmlns:wpi="http://schemas.microsoft.com/office/word/2010/wordprocessingInk" xmlns:wne="http://schemas.microsoft.com/office/word/2006/wordml" xmlns:wps="http://schemas.microsoft.com/office/word/2010/wordprocessingShape" mc:Ignorable="w14 w15 w16se w16cid w16 w16cex wp14">
   <w:abstractNum w:abstractNumId="0" w15:restartNumberingAfterBreak="0">
     <w:nsid w:val="05A81C93"/>
     <w:multiLevelType w:val="hybridMultilevel"/>
@@ -15017,7 +14791,7 @@
 </file>
 
 <file path=word/styles.xml><?xml version="1.0" encoding="utf-8"?>
-<w:styles xmlns:mc="http://schemas.openxmlformats.org/markup-compatibility/2006" xmlns:r="http://schemas.openxmlformats.org/officeDocument/2006/relationships" xmlns:w="http://schemas.openxmlformats.org/wordprocessingml/2006/main" xmlns:w14="http://schemas.microsoft.com/office/word/2010/wordml" xmlns:w15="http://schemas.microsoft.com/office/word/2012/wordml" xmlns:w16cid="http://schemas.microsoft.com/office/word/2016/wordml/cid" xmlns:w16se="http://schemas.microsoft.com/office/word/2015/wordml/symex" mc:Ignorable="w14 w15 w16se w16cid">
+<w:styles xmlns:mc="http://schemas.openxmlformats.org/markup-compatibility/2006" xmlns:r="http://schemas.openxmlformats.org/officeDocument/2006/relationships" xmlns:w="http://schemas.openxmlformats.org/wordprocessingml/2006/main" xmlns:w14="http://schemas.microsoft.com/office/word/2010/wordml" xmlns:w15="http://schemas.microsoft.com/office/word/2012/wordml" xmlns:w16cex="http://schemas.microsoft.com/office/word/2018/wordml/cex" xmlns:w16cid="http://schemas.microsoft.com/office/word/2016/wordml/cid" xmlns:w16="http://schemas.microsoft.com/office/word/2018/wordml" xmlns:w16se="http://schemas.microsoft.com/office/word/2015/wordml/symex" mc:Ignorable="w14 w15 w16se w16cid w16 w16cex">
   <w:docDefaults>
     <w:rPrDefault>
       <w:rPr>
@@ -15033,7 +14807,7 @@
       </w:pPr>
     </w:pPrDefault>
   </w:docDefaults>
-  <w:latentStyles w:defLockedState="0" w:defUIPriority="99" w:defSemiHidden="0" w:defUnhideWhenUsed="0" w:defQFormat="0" w:count="375">
+  <w:latentStyles w:defLockedState="0" w:defUIPriority="99" w:defSemiHidden="0" w:defUnhideWhenUsed="0" w:defQFormat="0" w:count="376">
     <w:lsdException w:name="Normal" w:uiPriority="0" w:qFormat="1"/>
     <w:lsdException w:name="heading 1" w:uiPriority="9" w:qFormat="1"/>
     <w:lsdException w:name="heading 2" w:semiHidden="1" w:uiPriority="9" w:unhideWhenUsed="1" w:qFormat="1"/>
@@ -15139,7 +14913,6 @@
     <w:lsdException w:name="HTML Sample" w:semiHidden="1" w:unhideWhenUsed="1"/>
     <w:lsdException w:name="HTML Typewriter" w:semiHidden="1" w:unhideWhenUsed="1"/>
     <w:lsdException w:name="HTML Variable" w:semiHidden="1" w:unhideWhenUsed="1"/>
-    <w:lsdException w:name="Normal Table" w:semiHidden="1" w:unhideWhenUsed="1"/>
     <w:lsdException w:name="annotation subject" w:semiHidden="1" w:unhideWhenUsed="1"/>
     <w:lsdException w:name="No List" w:semiHidden="1" w:unhideWhenUsed="1"/>
     <w:lsdException w:name="Outline List 1" w:semiHidden="1" w:unhideWhenUsed="1"/>
@@ -15186,10 +14959,8 @@
     <w:lsdException w:name="Table Subtle 2" w:semiHidden="1" w:unhideWhenUsed="1"/>
     <w:lsdException w:name="Table Web 1" w:semiHidden="1" w:unhideWhenUsed="1"/>
     <w:lsdException w:name="Table Web 2" w:semiHidden="1" w:unhideWhenUsed="1"/>
-    <w:lsdException w:name="Table Web 3" w:semiHidden="1" w:unhideWhenUsed="1"/>
     <w:lsdException w:name="Balloon Text" w:semiHidden="1" w:unhideWhenUsed="1"/>
     <w:lsdException w:name="Table Grid" w:uiPriority="39"/>
-    <w:lsdException w:name="Table Theme" w:semiHidden="1" w:unhideWhenUsed="1"/>
     <w:lsdException w:name="Placeholder Text" w:semiHidden="1"/>
     <w:lsdException w:name="No Spacing" w:uiPriority="1" w:qFormat="1"/>
     <w:lsdException w:name="Light Shading" w:uiPriority="60"/>
@@ -15409,6 +15180,7 @@
     <w:lsdException w:name="Smart Hyperlink" w:semiHidden="1" w:unhideWhenUsed="1"/>
     <w:lsdException w:name="Hashtag" w:semiHidden="1" w:unhideWhenUsed="1"/>
     <w:lsdException w:name="Unresolved Mention" w:semiHidden="1" w:unhideWhenUsed="1"/>
+    <w:lsdException w:name="Smart Link" w:semiHidden="1" w:unhideWhenUsed="1"/>
   </w:latentStyles>
   <w:style w:type="paragraph" w:default="1" w:styleId="Normal">
     <w:name w:val="Normal"/>

</xml_diff>